<commit_message>
add description of the ER-diagram
</commit_message>
<xml_diff>
--- a/docs/Опис предметного середовища.docx
+++ b/docs/Опис предметного середовища.docx
@@ -835,7 +835,7 @@
         <w:rPr>
           <w:lang w:val="uk-UA"/>
         </w:rPr>
-        <w:t>Дата закінчення ремонту має бути більшою за дату початку.</w:t>
+        <w:t>Номерні знаки машини повинні відповідати встановленому формату.</w:t>
       </w:r>
     </w:p>
     <w:p>
@@ -853,7 +853,19 @@
         <w:rPr>
           <w:lang w:val="uk-UA"/>
         </w:rPr>
-        <w:t>Часові проміжки бронювання обладнання не мають перетинатися.</w:t>
+        <w:t xml:space="preserve">Дата закінчення ремонту має бути </w:t>
+      </w:r>
+      <w:r>
+        <w:rPr>
+          <w:lang w:val="uk-UA"/>
+        </w:rPr>
+        <w:t>пізніше</w:t>
+      </w:r>
+      <w:r>
+        <w:rPr>
+          <w:lang w:val="uk-UA"/>
+        </w:rPr>
+        <w:t xml:space="preserve"> за дату початку.</w:t>
       </w:r>
     </w:p>
     <w:p>
@@ -871,7 +883,7 @@
         <w:rPr>
           <w:lang w:val="uk-UA"/>
         </w:rPr>
-        <w:t>Часові проміжки роботи працівника над різними машинами не повинні перетинатися.</w:t>
+        <w:t>Часові проміжки бронювання обладнання не мають перетинатися.</w:t>
       </w:r>
     </w:p>
     <w:p>
@@ -889,6 +901,42 @@
         <w:rPr>
           <w:lang w:val="uk-UA"/>
         </w:rPr>
+        <w:t>Часові проміжки роботи працівника над різними машинами не повинні перетинатися.</w:t>
+      </w:r>
+    </w:p>
+    <w:p>
+      <w:pPr>
+        <w:pStyle w:val="a3"/>
+        <w:numPr>
+          <w:ilvl w:val="0"/>
+          <w:numId w:val="5"/>
+        </w:numPr>
+        <w:rPr>
+          <w:lang w:val="uk-UA"/>
+        </w:rPr>
+      </w:pPr>
+      <w:r>
+        <w:rPr>
+          <w:lang w:val="uk-UA"/>
+        </w:rPr>
+        <w:t>Час закінчення бронювання має бути пізніше часу початку.</w:t>
+      </w:r>
+    </w:p>
+    <w:p>
+      <w:pPr>
+        <w:pStyle w:val="a3"/>
+        <w:numPr>
+          <w:ilvl w:val="0"/>
+          <w:numId w:val="5"/>
+        </w:numPr>
+        <w:rPr>
+          <w:lang w:val="uk-UA"/>
+        </w:rPr>
+      </w:pPr>
+      <w:r>
+        <w:rPr>
+          <w:lang w:val="uk-UA"/>
+        </w:rPr>
         <w:t>Дата технічного огляду не може бути більша за поточну</w:t>
       </w:r>
     </w:p>
@@ -903,6 +951,7 @@
         <w:rPr>
           <w:lang w:val="uk-UA"/>
         </w:rPr>
+        <w:lastRenderedPageBreak/>
         <w:t>Користувачі</w:t>
       </w:r>
     </w:p>
@@ -934,7 +983,6 @@
           <w:b/>
           <w:bCs/>
         </w:rPr>
-        <w:lastRenderedPageBreak/>
         <w:t xml:space="preserve">Менеджер </w:t>
       </w:r>
       <w:proofErr w:type="spellStart"/>

</xml_diff>

<commit_message>
Add description of functions and triggers
</commit_message>
<xml_diff>
--- a/docs/Опис предметного середовища.docx
+++ b/docs/Опис предметного середовища.docx
@@ -836,6 +836,32 @@
           <w:lang w:val="uk-UA"/>
         </w:rPr>
         <w:t>Номерні знаки машини повинні відповідати встановленому формату.</w:t>
+      </w:r>
+    </w:p>
+    <w:p>
+      <w:pPr>
+        <w:pStyle w:val="a3"/>
+        <w:numPr>
+          <w:ilvl w:val="0"/>
+          <w:numId w:val="5"/>
+        </w:numPr>
+        <w:rPr>
+          <w:lang w:val="uk-UA"/>
+        </w:rPr>
+      </w:pPr>
+      <w:bookmarkStart w:id="0" w:name="_Hlk154790260"/>
+      <w:r>
+        <w:rPr>
+          <w:lang w:val="uk-UA"/>
+        </w:rPr>
+        <w:t>Пробіг зафіксований на одному із оглядів авто повинен бути більший або рівний пробігу з попереднього огляду</w:t>
+      </w:r>
+      <w:bookmarkEnd w:id="0"/>
+      <w:r>
+        <w:rPr>
+          <w:lang w:val="uk-UA"/>
+        </w:rPr>
+        <w:t>.</w:t>
       </w:r>
     </w:p>
     <w:p>

</xml_diff>